<commit_message>
project phase 2 changes made in docs
</commit_message>
<xml_diff>
--- a/SWATI_DUBEY_Full_stack_web_dev_phase2_projDesc.docx
+++ b/SWATI_DUBEY_Full_stack_web_dev_phase2_projDesc.docx
@@ -65,10 +65,6 @@
           <w:ilvl w:val="0"/>
           <w:numId w:val="1"/>
         </w:numPr>
-        <w:rPr>
-          <w:b/>
-          <w:bCs/>
-        </w:rPr>
       </w:pPr>
       <w:r>
         <w:rPr>
@@ -77,14 +73,44 @@
         </w:rPr>
         <w:t>Developer Name</w:t>
       </w:r>
-    </w:p>
-    <w:p>
-      <w:pPr>
-        <w:ind w:firstLine="360"/>
-      </w:pPr>
+      <w:r>
+        <w:rPr>
+          <w:b/>
+          <w:bCs/>
+        </w:rPr>
+        <w:t xml:space="preserve"> </w:t>
+      </w:r>
       <w:r>
         <w:t>Swati Dubey</w:t>
       </w:r>
+    </w:p>
+    <w:p>
+      <w:pPr>
+        <w:pStyle w:val="ListParagraph"/>
+        <w:numPr>
+          <w:ilvl w:val="0"/>
+          <w:numId w:val="1"/>
+        </w:numPr>
+      </w:pPr>
+      <w:r>
+        <w:rPr>
+          <w:b/>
+          <w:bCs/>
+        </w:rPr>
+        <w:t xml:space="preserve">Course name </w:t>
+      </w:r>
+      <w:r>
+        <w:t>PG FSD: Backend and Database Development</w:t>
+      </w:r>
+    </w:p>
+    <w:p>
+      <w:pPr>
+        <w:pStyle w:val="ListParagraph"/>
+        <w:rPr>
+          <w:b/>
+          <w:bCs/>
+        </w:rPr>
+      </w:pPr>
     </w:p>
     <w:p>
       <w:pPr>
@@ -199,7 +225,7 @@
     </w:p>
     <w:p>
       <w:r>
-        <w:t>https://github.com/swatidubey123/ClientManagementSystem</w:t>
+        <w:t>https://github.com/swatidubey123/SwatiCourseProj</w:t>
       </w:r>
     </w:p>
     <w:sectPr>

</xml_diff>